<commit_message>
actualizado el ejercicio 4.3 y actualizado el doc y añadido pdf
</commit_message>
<xml_diff>
--- a/EjerciciosPropuestos_Tema4.docx
+++ b/EjerciciosPropuestos_Tema4.docx
@@ -6,33 +6,103 @@
       <w:pPr>
         <w:jc w:val="center"/>
         <w:rPr>
-          <w:sz w:val="28"/>
+          <w:b/>
+          <w:sz w:val="44"/>
         </w:rPr>
       </w:pPr>
       <w:r>
         <w:rPr>
-          <w:sz w:val="28"/>
+          <w:b/>
+          <w:sz w:val="44"/>
         </w:rPr>
         <w:t>Darío</w:t>
       </w:r>
       <w:r>
         <w:rPr>
-          <w:sz w:val="28"/>
-        </w:rPr>
-        <w:t xml:space="preserve"> Martin Redon</w:t>
-      </w:r>
-      <w:bookmarkStart w:id="0" w:name="_GoBack"/>
-      <w:bookmarkEnd w:id="0"/>
-      <w:r>
-        <w:rPr>
-          <w:sz w:val="28"/>
-        </w:rPr>
-        <w:t>do</w:t>
-      </w:r>
-    </w:p>
-    <w:p>
-      <w:r>
-        <w:t>INICIO Y CONEXION</w:t>
+          <w:b/>
+          <w:sz w:val="44"/>
+        </w:rPr>
+        <w:t xml:space="preserve"> Martin Redondo</w:t>
+      </w:r>
+    </w:p>
+    <w:p>
+      <w:pPr>
+        <w:jc w:val="center"/>
+        <w:rPr>
+          <w:b/>
+          <w:sz w:val="44"/>
+        </w:rPr>
+      </w:pPr>
+      <w:r>
+        <w:rPr>
+          <w:b/>
+          <w:sz w:val="44"/>
+        </w:rPr>
+        <w:t>Ejercicios propuestos tema 4.</w:t>
+      </w:r>
+    </w:p>
+    <w:p>
+      <w:pPr>
+        <w:jc w:val="center"/>
+        <w:rPr>
+          <w:sz w:val="24"/>
+        </w:rPr>
+      </w:pPr>
+      <w:r>
+        <w:rPr>
+          <w:sz w:val="24"/>
+        </w:rPr>
+        <w:t xml:space="preserve">LINK AL REPOSITORIO: </w:t>
+      </w:r>
+      <w:hyperlink r:id="rId4" w:history="1">
+        <w:r>
+          <w:rPr>
+            <w:rStyle w:val="Hipervnculo"/>
+            <w:sz w:val="24"/>
+          </w:rPr>
+          <w:t>https://github.com/DarioSa</w:t>
+        </w:r>
+        <w:bookmarkStart w:id="0" w:name="_GoBack"/>
+        <w:bookmarkEnd w:id="0"/>
+        <w:r>
+          <w:rPr>
+            <w:rStyle w:val="Hipervnculo"/>
+            <w:sz w:val="24"/>
+          </w:rPr>
+          <w:t>f</w:t>
+        </w:r>
+        <w:r>
+          <w:rPr>
+            <w:rStyle w:val="Hipervnculo"/>
+            <w:sz w:val="24"/>
+          </w:rPr>
+          <w:t>a/BBDD_Te</w:t>
+        </w:r>
+        <w:r>
+          <w:rPr>
+            <w:rStyle w:val="Hipervnculo"/>
+            <w:sz w:val="24"/>
+          </w:rPr>
+          <w:t>m</w:t>
+        </w:r>
+        <w:r>
+          <w:rPr>
+            <w:rStyle w:val="Hipervnculo"/>
+            <w:sz w:val="24"/>
+          </w:rPr>
+          <w:t>a4</w:t>
+        </w:r>
+      </w:hyperlink>
+    </w:p>
+    <w:p>
+      <w:pPr>
+        <w:jc w:val="center"/>
+      </w:pPr>
+      <w:r>
+        <w:rPr>
+          <w:b/>
+        </w:rPr>
+        <w:t>INICIO, CONEXIÓN Y EJERCICIO 4.1</w:t>
       </w:r>
       <w:r>
         <w:rPr>
@@ -44,49 +114,6 @@
             <wp:extent cx="5400040" cy="4193540"/>
             <wp:effectExtent l="0" t="0" r="0" b="0"/>
             <wp:docPr id="1" name="Imagen 1"/>
-            <wp:cNvGraphicFramePr>
-              <a:graphicFrameLocks xmlns:a="http://schemas.openxmlformats.org/drawingml/2006/main" noChangeAspect="1"/>
-            </wp:cNvGraphicFramePr>
-            <a:graphic xmlns:a="http://schemas.openxmlformats.org/drawingml/2006/main">
-              <a:graphicData uri="http://schemas.openxmlformats.org/drawingml/2006/picture">
-                <pic:pic xmlns:pic="http://schemas.openxmlformats.org/drawingml/2006/picture">
-                  <pic:nvPicPr>
-                    <pic:cNvPr id="1" name=""/>
-                    <pic:cNvPicPr/>
-                  </pic:nvPicPr>
-                  <pic:blipFill>
-                    <a:blip r:embed="rId4"/>
-                    <a:stretch>
-                      <a:fillRect/>
-                    </a:stretch>
-                  </pic:blipFill>
-                  <pic:spPr>
-                    <a:xfrm>
-                      <a:off x="0" y="0"/>
-                      <a:ext cx="5400040" cy="4193540"/>
-                    </a:xfrm>
-                    <a:prstGeom prst="rect">
-                      <a:avLst/>
-                    </a:prstGeom>
-                  </pic:spPr>
-                </pic:pic>
-              </a:graphicData>
-            </a:graphic>
-          </wp:inline>
-        </w:drawing>
-      </w:r>
-    </w:p>
-    <w:p>
-      <w:r>
-        <w:rPr>
-          <w:noProof/>
-          <w:lang w:eastAsia="es-ES"/>
-        </w:rPr>
-        <w:drawing>
-          <wp:inline distT="0" distB="0" distL="0" distR="0" wp14:anchorId="698AF39C" wp14:editId="60198E77">
-            <wp:extent cx="5400040" cy="368935"/>
-            <wp:effectExtent l="0" t="0" r="0" b="0"/>
-            <wp:docPr id="2" name="Imagen 2"/>
             <wp:cNvGraphicFramePr>
               <a:graphicFrameLocks xmlns:a="http://schemas.openxmlformats.org/drawingml/2006/main" noChangeAspect="1"/>
             </wp:cNvGraphicFramePr>
@@ -106,7 +133,7 @@
                   <pic:spPr>
                     <a:xfrm>
                       <a:off x="0" y="0"/>
-                      <a:ext cx="5400040" cy="368935"/>
+                      <a:ext cx="5400040" cy="4193540"/>
                     </a:xfrm>
                     <a:prstGeom prst="rect">
                       <a:avLst/>
@@ -126,10 +153,10 @@
           <w:lang w:eastAsia="es-ES"/>
         </w:rPr>
         <w:drawing>
-          <wp:inline distT="0" distB="0" distL="0" distR="0" wp14:anchorId="1AB26DF3" wp14:editId="66839E9B">
-            <wp:extent cx="4829849" cy="1590897"/>
-            <wp:effectExtent l="0" t="0" r="8890" b="9525"/>
-            <wp:docPr id="3" name="Imagen 3"/>
+          <wp:inline distT="0" distB="0" distL="0" distR="0" wp14:anchorId="698AF39C" wp14:editId="60198E77">
+            <wp:extent cx="5400040" cy="368935"/>
+            <wp:effectExtent l="0" t="0" r="0" b="0"/>
+            <wp:docPr id="2" name="Imagen 2"/>
             <wp:cNvGraphicFramePr>
               <a:graphicFrameLocks xmlns:a="http://schemas.openxmlformats.org/drawingml/2006/main" noChangeAspect="1"/>
             </wp:cNvGraphicFramePr>
@@ -149,7 +176,7 @@
                   <pic:spPr>
                     <a:xfrm>
                       <a:off x="0" y="0"/>
-                      <a:ext cx="4829849" cy="1590897"/>
+                      <a:ext cx="5400040" cy="368935"/>
                     </a:xfrm>
                     <a:prstGeom prst="rect">
                       <a:avLst/>
@@ -164,33 +191,15 @@
     </w:p>
     <w:p>
       <w:r>
-        <w:t xml:space="preserve">Aquí cambie la </w:t>
-      </w:r>
-      <w:proofErr w:type="spellStart"/>
-      <w:r>
-        <w:t>url</w:t>
-      </w:r>
-      <w:proofErr w:type="spellEnd"/>
-      <w:r>
-        <w:t xml:space="preserve"> porque cambie el nombre del repositorio en </w:t>
-      </w:r>
-      <w:proofErr w:type="spellStart"/>
-      <w:r>
-        <w:t>github</w:t>
-      </w:r>
-      <w:proofErr w:type="spellEnd"/>
-    </w:p>
-    <w:p>
-      <w:r>
         <w:rPr>
           <w:noProof/>
           <w:lang w:eastAsia="es-ES"/>
         </w:rPr>
         <w:drawing>
-          <wp:inline distT="0" distB="0" distL="0" distR="0" wp14:anchorId="1C1BE65F" wp14:editId="3C2796AC">
-            <wp:extent cx="5020376" cy="190527"/>
-            <wp:effectExtent l="0" t="0" r="0" b="0"/>
-            <wp:docPr id="19" name="Imagen 19"/>
+          <wp:inline distT="0" distB="0" distL="0" distR="0" wp14:anchorId="1AB26DF3" wp14:editId="66839E9B">
+            <wp:extent cx="4829849" cy="1590897"/>
+            <wp:effectExtent l="0" t="0" r="8890" b="9525"/>
+            <wp:docPr id="3" name="Imagen 3"/>
             <wp:cNvGraphicFramePr>
               <a:graphicFrameLocks xmlns:a="http://schemas.openxmlformats.org/drawingml/2006/main" noChangeAspect="1"/>
             </wp:cNvGraphicFramePr>
@@ -210,7 +219,7 @@
                   <pic:spPr>
                     <a:xfrm>
                       <a:off x="0" y="0"/>
-                      <a:ext cx="5020376" cy="190527"/>
+                      <a:ext cx="4829849" cy="1590897"/>
                     </a:xfrm>
                     <a:prstGeom prst="rect">
                       <a:avLst/>
@@ -223,53 +232,35 @@
         </w:drawing>
       </w:r>
     </w:p>
-    <w:p/>
-    <w:p>
-      <w:r>
-        <w:t xml:space="preserve">Esto se repite por cada versión que queremos subir a </w:t>
+    <w:p>
+      <w:r>
+        <w:t xml:space="preserve">Aquí cambie la </w:t>
       </w:r>
       <w:proofErr w:type="spellStart"/>
       <w:r>
+        <w:t>url</w:t>
+      </w:r>
+      <w:proofErr w:type="spellEnd"/>
+      <w:r>
+        <w:t xml:space="preserve"> porque cambie el nombre del repositorio en </w:t>
+      </w:r>
+      <w:proofErr w:type="spellStart"/>
+      <w:r>
         <w:t>github</w:t>
       </w:r>
       <w:proofErr w:type="spellEnd"/>
-      <w:r>
-        <w:t>.</w:t>
-      </w:r>
-    </w:p>
-    <w:p>
-      <w:proofErr w:type="spellStart"/>
-      <w:r>
-        <w:t>Vision</w:t>
-      </w:r>
-      <w:proofErr w:type="spellEnd"/>
-      <w:r>
-        <w:t xml:space="preserve"> del </w:t>
-      </w:r>
-      <w:proofErr w:type="spellStart"/>
-      <w:r>
-        <w:t>github</w:t>
-      </w:r>
-      <w:proofErr w:type="spellEnd"/>
-    </w:p>
-    <w:p>
-      <w:r>
-        <w:t>Ejercicio 4.2</w:t>
-      </w:r>
     </w:p>
     <w:p>
       <w:r>
         <w:rPr>
           <w:noProof/>
-          <w:u w:val="single"/>
           <w:lang w:eastAsia="es-ES"/>
         </w:rPr>
-        <w:lastRenderedPageBreak/>
         <w:drawing>
-          <wp:inline distT="0" distB="0" distL="0" distR="0" wp14:anchorId="45EA5CB5" wp14:editId="0C679A77">
-            <wp:extent cx="5400040" cy="7694930"/>
-            <wp:effectExtent l="0" t="0" r="0" b="1270"/>
-            <wp:docPr id="4" name="Imagen 4"/>
+          <wp:inline distT="0" distB="0" distL="0" distR="0" wp14:anchorId="1C1BE65F" wp14:editId="3C2796AC">
+            <wp:extent cx="5020376" cy="190527"/>
+            <wp:effectExtent l="0" t="0" r="0" b="0"/>
+            <wp:docPr id="19" name="Imagen 19"/>
             <wp:cNvGraphicFramePr>
               <a:graphicFrameLocks xmlns:a="http://schemas.openxmlformats.org/drawingml/2006/main" noChangeAspect="1"/>
             </wp:cNvGraphicFramePr>
@@ -289,7 +280,7 @@
                   <pic:spPr>
                     <a:xfrm>
                       <a:off x="0" y="0"/>
-                      <a:ext cx="5400040" cy="7694930"/>
+                      <a:ext cx="5020376" cy="190527"/>
                     </a:xfrm>
                     <a:prstGeom prst="rect">
                       <a:avLst/>
@@ -302,18 +293,62 @@
         </w:drawing>
       </w:r>
     </w:p>
+    <w:p/>
+    <w:p>
+      <w:r>
+        <w:lastRenderedPageBreak/>
+        <w:t xml:space="preserve">Esto se repite por cada versión que queremos subir a </w:t>
+      </w:r>
+      <w:proofErr w:type="spellStart"/>
+      <w:r>
+        <w:t>github</w:t>
+      </w:r>
+      <w:proofErr w:type="spellEnd"/>
+      <w:r>
+        <w:t>.</w:t>
+      </w:r>
+    </w:p>
+    <w:p>
+      <w:pPr>
+        <w:jc w:val="center"/>
+        <w:rPr>
+          <w:b/>
+        </w:rPr>
+      </w:pPr>
+      <w:proofErr w:type="spellStart"/>
+      <w:r>
+        <w:rPr>
+          <w:b/>
+        </w:rPr>
+        <w:t>Vision</w:t>
+      </w:r>
+      <w:proofErr w:type="spellEnd"/>
+      <w:r>
+        <w:rPr>
+          <w:b/>
+        </w:rPr>
+        <w:t xml:space="preserve"> del </w:t>
+      </w:r>
+      <w:proofErr w:type="spellStart"/>
+      <w:r>
+        <w:rPr>
+          <w:b/>
+        </w:rPr>
+        <w:t>github</w:t>
+      </w:r>
+      <w:proofErr w:type="spellEnd"/>
+    </w:p>
     <w:p>
       <w:r>
         <w:rPr>
           <w:noProof/>
           <w:lang w:eastAsia="es-ES"/>
         </w:rPr>
-        <w:lastRenderedPageBreak/>
         <w:drawing>
-          <wp:inline distT="0" distB="0" distL="0" distR="0" wp14:anchorId="58A2D671" wp14:editId="3832C79A">
-            <wp:extent cx="5400040" cy="1172845"/>
-            <wp:effectExtent l="0" t="0" r="0" b="8255"/>
-            <wp:docPr id="5" name="Imagen 5"/>
+          <wp:inline distT="0" distB="0" distL="0" distR="0" wp14:anchorId="204EFEBE" wp14:editId="02F51557">
+            <wp:extent cx="5400040" cy="5727065"/>
+            <wp:effectExtent l="0" t="0" r="0" b="6985"/>
+            <wp:docPr id="22" name="Imagen 22"/>
             <wp:cNvGraphicFramePr>
               <a:graphicFrameLocks xmlns:a="http://schemas.openxmlformats.org/drawingml/2006/main" noChangeAspect="1"/>
             </wp:cNvGraphicFramePr>
@@ -333,7 +368,7 @@
                   <pic:spPr>
                     <a:xfrm>
                       <a:off x="0" y="0"/>
-                      <a:ext cx="5400040" cy="1172845"/>
+                      <a:ext cx="5400040" cy="5727065"/>
                     </a:xfrm>
                     <a:prstGeom prst="rect">
                       <a:avLst/>
@@ -346,22 +381,42 @@
         </w:drawing>
       </w:r>
     </w:p>
-    <w:p>
-      <w:r>
-        <w:t>Ejercicio 4.3</w:t>
+    <w:p/>
+    <w:p/>
+    <w:p/>
+    <w:p/>
+    <w:p/>
+    <w:p/>
+    <w:p/>
+    <w:p/>
+    <w:p/>
+    <w:p/>
+    <w:p>
+      <w:pPr>
+        <w:jc w:val="center"/>
+        <w:rPr>
+          <w:b/>
+        </w:rPr>
+      </w:pPr>
+      <w:r>
+        <w:rPr>
+          <w:b/>
+        </w:rPr>
+        <w:t>Ejercicio 4.2</w:t>
       </w:r>
     </w:p>
     <w:p>
       <w:r>
         <w:rPr>
           <w:noProof/>
+          <w:u w:val="single"/>
           <w:lang w:eastAsia="es-ES"/>
         </w:rPr>
         <w:drawing>
-          <wp:inline distT="0" distB="0" distL="0" distR="0" wp14:anchorId="3D969707" wp14:editId="3857A59F">
-            <wp:extent cx="5400040" cy="7227570"/>
-            <wp:effectExtent l="0" t="0" r="0" b="0"/>
-            <wp:docPr id="6" name="Imagen 6"/>
+          <wp:inline distT="0" distB="0" distL="0" distR="0" wp14:anchorId="45EA5CB5" wp14:editId="0C679A77">
+            <wp:extent cx="5400040" cy="7694930"/>
+            <wp:effectExtent l="0" t="0" r="0" b="1270"/>
+            <wp:docPr id="4" name="Imagen 4"/>
             <wp:cNvGraphicFramePr>
               <a:graphicFrameLocks xmlns:a="http://schemas.openxmlformats.org/drawingml/2006/main" noChangeAspect="1"/>
             </wp:cNvGraphicFramePr>
@@ -381,7 +436,7 @@
                   <pic:spPr>
                     <a:xfrm>
                       <a:off x="0" y="0"/>
-                      <a:ext cx="5400040" cy="7227570"/>
+                      <a:ext cx="5400040" cy="7694930"/>
                     </a:xfrm>
                     <a:prstGeom prst="rect">
                       <a:avLst/>
@@ -394,10 +449,21 @@
         </w:drawing>
       </w:r>
     </w:p>
-    <w:p>
-      <w:r>
-        <w:lastRenderedPageBreak/>
-        <w:t>Ejercicio 4.4</w:t>
+    <w:p/>
+    <w:p/>
+    <w:p/>
+    <w:p>
+      <w:pPr>
+        <w:jc w:val="center"/>
+        <w:rPr>
+          <w:b/>
+        </w:rPr>
+      </w:pPr>
+      <w:r>
+        <w:rPr>
+          <w:b/>
+        </w:rPr>
+        <w:t>Ejercicio 4.3</w:t>
       </w:r>
     </w:p>
     <w:p>
@@ -407,10 +473,10 @@
           <w:lang w:eastAsia="es-ES"/>
         </w:rPr>
         <w:drawing>
-          <wp:inline distT="0" distB="0" distL="0" distR="0" wp14:anchorId="257C0554" wp14:editId="02F980B3">
-            <wp:extent cx="5400040" cy="4557395"/>
+          <wp:inline distT="0" distB="0" distL="0" distR="0" wp14:anchorId="3D969707" wp14:editId="3857A59F">
+            <wp:extent cx="5400040" cy="7227570"/>
             <wp:effectExtent l="0" t="0" r="0" b="0"/>
-            <wp:docPr id="18" name="Imagen 18"/>
+            <wp:docPr id="6" name="Imagen 6"/>
             <wp:cNvGraphicFramePr>
               <a:graphicFrameLocks xmlns:a="http://schemas.openxmlformats.org/drawingml/2006/main" noChangeAspect="1"/>
             </wp:cNvGraphicFramePr>
@@ -430,7 +496,7 @@
                   <pic:spPr>
                     <a:xfrm>
                       <a:off x="0" y="0"/>
-                      <a:ext cx="5400040" cy="4557395"/>
+                      <a:ext cx="5400040" cy="7227570"/>
                     </a:xfrm>
                     <a:prstGeom prst="rect">
                       <a:avLst/>
@@ -447,20 +513,24 @@
     <w:p/>
     <w:p/>
     <w:p/>
-    <w:p/>
-    <w:p/>
-    <w:p/>
-    <w:p/>
-    <w:p/>
-    <w:p/>
-    <w:p/>
-    <w:p/>
-    <w:p/>
-    <w:p/>
-    <w:p>
-      <w:r>
-        <w:lastRenderedPageBreak/>
-        <w:t>Ejercicio 4.6</w:t>
+    <w:p>
+      <w:pPr>
+        <w:jc w:val="center"/>
+        <w:rPr>
+          <w:b/>
+        </w:rPr>
+      </w:pPr>
+      <w:r>
+        <w:rPr>
+          <w:b/>
+        </w:rPr>
+        <w:t>Ejercicio 4.4</w:t>
+      </w:r>
+      <w:r>
+        <w:rPr>
+          <w:b/>
+        </w:rPr>
+        <w:t xml:space="preserve"> y 4.5</w:t>
       </w:r>
     </w:p>
     <w:p>
@@ -470,10 +540,10 @@
           <w:lang w:eastAsia="es-ES"/>
         </w:rPr>
         <w:drawing>
-          <wp:inline distT="0" distB="0" distL="0" distR="0" wp14:anchorId="67AED960" wp14:editId="698E504F">
-            <wp:extent cx="4991797" cy="5277587"/>
+          <wp:inline distT="0" distB="0" distL="0" distR="0" wp14:anchorId="257C0554" wp14:editId="02F980B3">
+            <wp:extent cx="5400040" cy="4557395"/>
             <wp:effectExtent l="0" t="0" r="0" b="0"/>
-            <wp:docPr id="20" name="Imagen 20"/>
+            <wp:docPr id="18" name="Imagen 18"/>
             <wp:cNvGraphicFramePr>
               <a:graphicFrameLocks xmlns:a="http://schemas.openxmlformats.org/drawingml/2006/main" noChangeAspect="1"/>
             </wp:cNvGraphicFramePr>
@@ -493,7 +563,7 @@
                   <pic:spPr>
                     <a:xfrm>
                       <a:off x="0" y="0"/>
-                      <a:ext cx="4991797" cy="5277587"/>
+                      <a:ext cx="5400040" cy="4557395"/>
                     </a:xfrm>
                     <a:prstGeom prst="rect">
                       <a:avLst/>
@@ -517,10 +587,21 @@
     <w:p/>
     <w:p/>
     <w:p/>
-    <w:p>
-      <w:r>
-        <w:lastRenderedPageBreak/>
-        <w:t>Ejercicio 4.7</w:t>
+    <w:p/>
+    <w:p/>
+    <w:p/>
+    <w:p>
+      <w:pPr>
+        <w:jc w:val="center"/>
+        <w:rPr>
+          <w:b/>
+        </w:rPr>
+      </w:pPr>
+      <w:r>
+        <w:rPr>
+          <w:b/>
+        </w:rPr>
+        <w:t>Ejercicio 4.6</w:t>
       </w:r>
     </w:p>
     <w:p>
@@ -530,10 +611,10 @@
           <w:lang w:eastAsia="es-ES"/>
         </w:rPr>
         <w:drawing>
-          <wp:inline distT="0" distB="0" distL="0" distR="0" wp14:anchorId="314A241E" wp14:editId="4DDD9104">
-            <wp:extent cx="5096586" cy="2133898"/>
+          <wp:inline distT="0" distB="0" distL="0" distR="0" wp14:anchorId="67AED960" wp14:editId="698E504F">
+            <wp:extent cx="4991797" cy="5277587"/>
             <wp:effectExtent l="0" t="0" r="0" b="0"/>
-            <wp:docPr id="7" name="Imagen 7"/>
+            <wp:docPr id="20" name="Imagen 20"/>
             <wp:cNvGraphicFramePr>
               <a:graphicFrameLocks xmlns:a="http://schemas.openxmlformats.org/drawingml/2006/main" noChangeAspect="1"/>
             </wp:cNvGraphicFramePr>
@@ -553,6 +634,74 @@
                   <pic:spPr>
                     <a:xfrm>
                       <a:off x="0" y="0"/>
+                      <a:ext cx="4991797" cy="5277587"/>
+                    </a:xfrm>
+                    <a:prstGeom prst="rect">
+                      <a:avLst/>
+                    </a:prstGeom>
+                  </pic:spPr>
+                </pic:pic>
+              </a:graphicData>
+            </a:graphic>
+          </wp:inline>
+        </w:drawing>
+      </w:r>
+    </w:p>
+    <w:p/>
+    <w:p/>
+    <w:p/>
+    <w:p/>
+    <w:p/>
+    <w:p/>
+    <w:p/>
+    <w:p/>
+    <w:p/>
+    <w:p/>
+    <w:p/>
+    <w:p>
+      <w:pPr>
+        <w:jc w:val="center"/>
+        <w:rPr>
+          <w:b/>
+        </w:rPr>
+      </w:pPr>
+      <w:r>
+        <w:rPr>
+          <w:b/>
+        </w:rPr>
+        <w:t>Ejercicio 4.7</w:t>
+      </w:r>
+    </w:p>
+    <w:p>
+      <w:r>
+        <w:rPr>
+          <w:noProof/>
+          <w:lang w:eastAsia="es-ES"/>
+        </w:rPr>
+        <w:drawing>
+          <wp:inline distT="0" distB="0" distL="0" distR="0" wp14:anchorId="314A241E" wp14:editId="4DDD9104">
+            <wp:extent cx="5096586" cy="2133898"/>
+            <wp:effectExtent l="0" t="0" r="0" b="0"/>
+            <wp:docPr id="7" name="Imagen 7"/>
+            <wp:cNvGraphicFramePr>
+              <a:graphicFrameLocks xmlns:a="http://schemas.openxmlformats.org/drawingml/2006/main" noChangeAspect="1"/>
+            </wp:cNvGraphicFramePr>
+            <a:graphic xmlns:a="http://schemas.openxmlformats.org/drawingml/2006/main">
+              <a:graphicData uri="http://schemas.openxmlformats.org/drawingml/2006/picture">
+                <pic:pic xmlns:pic="http://schemas.openxmlformats.org/drawingml/2006/picture">
+                  <pic:nvPicPr>
+                    <pic:cNvPr id="1" name=""/>
+                    <pic:cNvPicPr/>
+                  </pic:nvPicPr>
+                  <pic:blipFill>
+                    <a:blip r:embed="rId14"/>
+                    <a:stretch>
+                      <a:fillRect/>
+                    </a:stretch>
+                  </pic:blipFill>
+                  <pic:spPr>
+                    <a:xfrm>
+                      <a:off x="0" y="0"/>
                       <a:ext cx="5096586" cy="2133898"/>
                     </a:xfrm>
                     <a:prstGeom prst="rect">
@@ -588,7 +737,7 @@
                     <pic:cNvPicPr/>
                   </pic:nvPicPr>
                   <pic:blipFill>
-                    <a:blip r:embed="rId14">
+                    <a:blip r:embed="rId15">
                       <a:extLst>
                         <a:ext uri="{28A0092B-C50C-407E-A947-70E740481C1C}">
                           <a14:useLocalDpi xmlns:a14="http://schemas.microsoft.com/office/drawing/2010/main" val="0"/>
@@ -637,7 +786,7 @@
                     <pic:cNvPicPr/>
                   </pic:nvPicPr>
                   <pic:blipFill>
-                    <a:blip r:embed="rId15"/>
+                    <a:blip r:embed="rId16"/>
                     <a:stretch>
                       <a:fillRect/>
                     </a:stretch>
@@ -670,69 +819,6 @@
             <wp:extent cx="3191776" cy="4760843"/>
             <wp:effectExtent l="0" t="0" r="8890" b="1905"/>
             <wp:docPr id="10" name="Imagen 10"/>
-            <wp:cNvGraphicFramePr>
-              <a:graphicFrameLocks xmlns:a="http://schemas.openxmlformats.org/drawingml/2006/main" noChangeAspect="1"/>
-            </wp:cNvGraphicFramePr>
-            <a:graphic xmlns:a="http://schemas.openxmlformats.org/drawingml/2006/main">
-              <a:graphicData uri="http://schemas.openxmlformats.org/drawingml/2006/picture">
-                <pic:pic xmlns:pic="http://schemas.openxmlformats.org/drawingml/2006/picture">
-                  <pic:nvPicPr>
-                    <pic:cNvPr id="1" name=""/>
-                    <pic:cNvPicPr/>
-                  </pic:nvPicPr>
-                  <pic:blipFill>
-                    <a:blip r:embed="rId16"/>
-                    <a:stretch>
-                      <a:fillRect/>
-                    </a:stretch>
-                  </pic:blipFill>
-                  <pic:spPr>
-                    <a:xfrm>
-                      <a:off x="0" y="0"/>
-                      <a:ext cx="3204331" cy="4779570"/>
-                    </a:xfrm>
-                    <a:prstGeom prst="rect">
-                      <a:avLst/>
-                    </a:prstGeom>
-                  </pic:spPr>
-                </pic:pic>
-              </a:graphicData>
-            </a:graphic>
-          </wp:inline>
-        </w:drawing>
-      </w:r>
-    </w:p>
-    <w:p/>
-    <w:p/>
-    <w:p/>
-    <w:p/>
-    <w:p/>
-    <w:p/>
-    <w:p/>
-    <w:p/>
-    <w:p/>
-    <w:p/>
-    <w:p/>
-    <w:p/>
-    <w:p/>
-    <w:p/>
-    <w:p>
-      <w:r>
-        <w:lastRenderedPageBreak/>
-        <w:t>Ejercicio 4.8</w:t>
-      </w:r>
-    </w:p>
-    <w:p>
-      <w:r>
-        <w:rPr>
-          <w:noProof/>
-          <w:lang w:eastAsia="es-ES"/>
-        </w:rPr>
-        <w:drawing>
-          <wp:inline distT="0" distB="0" distL="0" distR="0" wp14:anchorId="4365B628" wp14:editId="533BDFC9">
-            <wp:extent cx="4760844" cy="4645518"/>
-            <wp:effectExtent l="0" t="0" r="1905" b="3175"/>
-            <wp:docPr id="11" name="Imagen 11"/>
             <wp:cNvGraphicFramePr>
               <a:graphicFrameLocks xmlns:a="http://schemas.openxmlformats.org/drawingml/2006/main" noChangeAspect="1"/>
             </wp:cNvGraphicFramePr>
@@ -752,7 +838,7 @@
                   <pic:spPr>
                     <a:xfrm>
                       <a:off x="0" y="0"/>
-                      <a:ext cx="4810152" cy="4693631"/>
+                      <a:ext cx="3204331" cy="4779570"/>
                     </a:xfrm>
                     <a:prstGeom prst="rect">
                       <a:avLst/>
@@ -765,9 +851,33 @@
         </w:drawing>
       </w:r>
     </w:p>
-    <w:p>
-      <w:r>
-        <w:t>Actualización del 4.8</w:t>
+    <w:p/>
+    <w:p/>
+    <w:p/>
+    <w:p/>
+    <w:p/>
+    <w:p/>
+    <w:p/>
+    <w:p/>
+    <w:p/>
+    <w:p/>
+    <w:p/>
+    <w:p/>
+    <w:p/>
+    <w:p/>
+    <w:p>
+      <w:pPr>
+        <w:jc w:val="center"/>
+        <w:rPr>
+          <w:b/>
+        </w:rPr>
+      </w:pPr>
+      <w:r>
+        <w:rPr>
+          <w:b/>
+        </w:rPr>
+        <w:lastRenderedPageBreak/>
+        <w:t>Ejercicio 4.8</w:t>
       </w:r>
     </w:p>
     <w:p>
@@ -776,12 +886,11 @@
           <w:noProof/>
           <w:lang w:eastAsia="es-ES"/>
         </w:rPr>
-        <w:lastRenderedPageBreak/>
         <w:drawing>
-          <wp:inline distT="0" distB="0" distL="0" distR="0" wp14:anchorId="1E57CA8A" wp14:editId="60175097">
-            <wp:extent cx="5400040" cy="5734050"/>
-            <wp:effectExtent l="0" t="0" r="0" b="0"/>
-            <wp:docPr id="12" name="Imagen 12"/>
+          <wp:inline distT="0" distB="0" distL="0" distR="0" wp14:anchorId="4365B628" wp14:editId="533BDFC9">
+            <wp:extent cx="4303644" cy="4199393"/>
+            <wp:effectExtent l="0" t="0" r="1905" b="0"/>
+            <wp:docPr id="11" name="Imagen 11"/>
             <wp:cNvGraphicFramePr>
               <a:graphicFrameLocks xmlns:a="http://schemas.openxmlformats.org/drawingml/2006/main" noChangeAspect="1"/>
             </wp:cNvGraphicFramePr>
@@ -801,7 +910,7 @@
                   <pic:spPr>
                     <a:xfrm>
                       <a:off x="0" y="0"/>
-                      <a:ext cx="5400040" cy="5734050"/>
+                      <a:ext cx="4351753" cy="4246336"/>
                     </a:xfrm>
                     <a:prstGeom prst="rect">
                       <a:avLst/>
@@ -814,21 +923,18 @@
         </w:drawing>
       </w:r>
     </w:p>
-    <w:p/>
-    <w:p/>
-    <w:p/>
-    <w:p/>
-    <w:p/>
-    <w:p/>
-    <w:p/>
-    <w:p/>
-    <w:p/>
-    <w:p/>
-    <w:p/>
-    <w:p>
-      <w:r>
-        <w:lastRenderedPageBreak/>
-        <w:t>4.13</w:t>
+    <w:p>
+      <w:pPr>
+        <w:jc w:val="center"/>
+        <w:rPr>
+          <w:b/>
+        </w:rPr>
+      </w:pPr>
+      <w:r>
+        <w:rPr>
+          <w:b/>
+        </w:rPr>
+        <w:t>Actualización del 4.8</w:t>
       </w:r>
     </w:p>
     <w:p>
@@ -838,10 +944,10 @@
           <w:lang w:eastAsia="es-ES"/>
         </w:rPr>
         <w:drawing>
-          <wp:inline distT="0" distB="0" distL="0" distR="0" wp14:anchorId="4AAD7B1F" wp14:editId="1E5E3AA3">
-            <wp:extent cx="5400040" cy="6348730"/>
-            <wp:effectExtent l="0" t="0" r="0" b="0"/>
-            <wp:docPr id="13" name="Imagen 13"/>
+          <wp:inline distT="0" distB="0" distL="0" distR="0" wp14:anchorId="1E57CA8A" wp14:editId="60175097">
+            <wp:extent cx="3747052" cy="3978819"/>
+            <wp:effectExtent l="0" t="0" r="6350" b="3175"/>
+            <wp:docPr id="12" name="Imagen 12"/>
             <wp:cNvGraphicFramePr>
               <a:graphicFrameLocks xmlns:a="http://schemas.openxmlformats.org/drawingml/2006/main" noChangeAspect="1"/>
             </wp:cNvGraphicFramePr>
@@ -861,7 +967,7 @@
                   <pic:spPr>
                     <a:xfrm>
                       <a:off x="0" y="0"/>
-                      <a:ext cx="5400040" cy="6348730"/>
+                      <a:ext cx="3771623" cy="4004909"/>
                     </a:xfrm>
                     <a:prstGeom prst="rect">
                       <a:avLst/>
@@ -875,8 +981,18 @@
       </w:r>
     </w:p>
     <w:p>
-      <w:r>
-        <w:t>Actualización del 4.13</w:t>
+      <w:pPr>
+        <w:jc w:val="center"/>
+        <w:rPr>
+          <w:b/>
+        </w:rPr>
+      </w:pPr>
+      <w:r>
+        <w:rPr>
+          <w:b/>
+        </w:rPr>
+        <w:lastRenderedPageBreak/>
+        <w:t>4.9</w:t>
       </w:r>
     </w:p>
     <w:p>
@@ -885,12 +1001,11 @@
           <w:noProof/>
           <w:lang w:eastAsia="es-ES"/>
         </w:rPr>
-        <w:lastRenderedPageBreak/>
         <w:drawing>
-          <wp:inline distT="0" distB="0" distL="0" distR="0" wp14:anchorId="79DB6653" wp14:editId="52C8E161">
-            <wp:extent cx="5400040" cy="4754880"/>
-            <wp:effectExtent l="0" t="0" r="0" b="7620"/>
-            <wp:docPr id="14" name="Imagen 14"/>
+          <wp:inline distT="0" distB="0" distL="0" distR="0" wp14:anchorId="37839C0D" wp14:editId="44CACF50">
+            <wp:extent cx="4810539" cy="7983081"/>
+            <wp:effectExtent l="0" t="0" r="9525" b="0"/>
+            <wp:docPr id="15" name="Imagen 15"/>
             <wp:cNvGraphicFramePr>
               <a:graphicFrameLocks xmlns:a="http://schemas.openxmlformats.org/drawingml/2006/main" noChangeAspect="1"/>
             </wp:cNvGraphicFramePr>
@@ -910,7 +1025,7 @@
                   <pic:spPr>
                     <a:xfrm>
                       <a:off x="0" y="0"/>
-                      <a:ext cx="5400040" cy="4754880"/>
+                      <a:ext cx="4843784" cy="8038251"/>
                     </a:xfrm>
                     <a:prstGeom prst="rect">
                       <a:avLst/>
@@ -923,37 +1038,18 @@
         </w:drawing>
       </w:r>
     </w:p>
-    <w:p/>
-    <w:p/>
-    <w:p/>
-    <w:p/>
-    <w:p/>
-    <w:p/>
-    <w:p/>
-    <w:p/>
-    <w:p/>
-    <w:p/>
-    <w:p/>
-    <w:p/>
-    <w:p/>
-    <w:p/>
-    <w:p>
-      <w:r>
-        <w:lastRenderedPageBreak/>
-        <w:t xml:space="preserve">4.9 </w:t>
-      </w:r>
-    </w:p>
     <w:p>
       <w:r>
         <w:rPr>
           <w:noProof/>
           <w:lang w:eastAsia="es-ES"/>
         </w:rPr>
+        <w:lastRenderedPageBreak/>
         <w:drawing>
-          <wp:inline distT="0" distB="0" distL="0" distR="0" wp14:anchorId="37839C0D" wp14:editId="44CACF50">
-            <wp:extent cx="4810539" cy="7983081"/>
-            <wp:effectExtent l="0" t="0" r="9525" b="0"/>
-            <wp:docPr id="15" name="Imagen 15"/>
+          <wp:inline distT="0" distB="0" distL="0" distR="0" wp14:anchorId="6937842B" wp14:editId="397B4550">
+            <wp:extent cx="5400040" cy="4663440"/>
+            <wp:effectExtent l="0" t="0" r="0" b="3810"/>
+            <wp:docPr id="17" name="Imagen 17"/>
             <wp:cNvGraphicFramePr>
               <a:graphicFrameLocks xmlns:a="http://schemas.openxmlformats.org/drawingml/2006/main" noChangeAspect="1"/>
             </wp:cNvGraphicFramePr>
@@ -973,7 +1069,7 @@
                   <pic:spPr>
                     <a:xfrm>
                       <a:off x="0" y="0"/>
-                      <a:ext cx="4843784" cy="8038251"/>
+                      <a:ext cx="5400040" cy="4663440"/>
                     </a:xfrm>
                     <a:prstGeom prst="rect">
                       <a:avLst/>
@@ -987,17 +1083,26 @@
       </w:r>
     </w:p>
     <w:p>
+      <w:pPr>
+        <w:jc w:val="center"/>
+      </w:pPr>
+      <w:r>
+        <w:rPr>
+          <w:b/>
+        </w:rPr>
+        <w:lastRenderedPageBreak/>
+        <w:t>4.10</w:t>
+      </w:r>
       <w:r>
         <w:rPr>
           <w:noProof/>
           <w:lang w:eastAsia="es-ES"/>
         </w:rPr>
-        <w:lastRenderedPageBreak/>
         <w:drawing>
-          <wp:inline distT="0" distB="0" distL="0" distR="0" wp14:anchorId="6937842B" wp14:editId="397B4550">
-            <wp:extent cx="5400040" cy="4663440"/>
-            <wp:effectExtent l="0" t="0" r="0" b="3810"/>
-            <wp:docPr id="17" name="Imagen 17"/>
+          <wp:inline distT="0" distB="0" distL="0" distR="0" wp14:anchorId="0BD1F5D6" wp14:editId="6CAD6476">
+            <wp:extent cx="5400040" cy="5464175"/>
+            <wp:effectExtent l="0" t="0" r="0" b="3175"/>
+            <wp:docPr id="16" name="Imagen 16"/>
             <wp:cNvGraphicFramePr>
               <a:graphicFrameLocks xmlns:a="http://schemas.openxmlformats.org/drawingml/2006/main" noChangeAspect="1"/>
             </wp:cNvGraphicFramePr>
@@ -1017,7 +1122,7 @@
                   <pic:spPr>
                     <a:xfrm>
                       <a:off x="0" y="0"/>
-                      <a:ext cx="5400040" cy="4663440"/>
+                      <a:ext cx="5400040" cy="5464175"/>
                     </a:xfrm>
                     <a:prstGeom prst="rect">
                       <a:avLst/>
@@ -1030,21 +1135,43 @@
         </w:drawing>
       </w:r>
     </w:p>
-    <w:p>
-      <w:r>
+    <w:p/>
+    <w:p/>
+    <w:p/>
+    <w:p/>
+    <w:p/>
+    <w:p/>
+    <w:p/>
+    <w:p/>
+    <w:p/>
+    <w:p/>
+    <w:p/>
+    <w:p>
+      <w:pPr>
+        <w:jc w:val="center"/>
+        <w:rPr>
+          <w:b/>
+        </w:rPr>
+      </w:pPr>
+      <w:r>
+        <w:rPr>
+          <w:b/>
+        </w:rPr>
         <w:lastRenderedPageBreak/>
-        <w:t>4.10</w:t>
-      </w:r>
+        <w:t>4.11 y 4.12</w:t>
+      </w:r>
+    </w:p>
+    <w:p>
       <w:r>
         <w:rPr>
           <w:noProof/>
           <w:lang w:eastAsia="es-ES"/>
         </w:rPr>
         <w:drawing>
-          <wp:inline distT="0" distB="0" distL="0" distR="0" wp14:anchorId="0BD1F5D6" wp14:editId="6CAD6476">
-            <wp:extent cx="5400040" cy="5464175"/>
-            <wp:effectExtent l="0" t="0" r="0" b="3175"/>
-            <wp:docPr id="16" name="Imagen 16"/>
+          <wp:inline distT="0" distB="0" distL="0" distR="0" wp14:anchorId="54415FC9" wp14:editId="66C301FB">
+            <wp:extent cx="5400040" cy="4559935"/>
+            <wp:effectExtent l="0" t="0" r="0" b="0"/>
+            <wp:docPr id="21" name="Imagen 21"/>
             <wp:cNvGraphicFramePr>
               <a:graphicFrameLocks xmlns:a="http://schemas.openxmlformats.org/drawingml/2006/main" noChangeAspect="1"/>
             </wp:cNvGraphicFramePr>
@@ -1064,7 +1191,7 @@
                   <pic:spPr>
                     <a:xfrm>
                       <a:off x="0" y="0"/>
-                      <a:ext cx="5400040" cy="5464175"/>
+                      <a:ext cx="5400040" cy="4559935"/>
                     </a:xfrm>
                     <a:prstGeom prst="rect">
                       <a:avLst/>
@@ -1077,6 +1204,129 @@
         </w:drawing>
       </w:r>
     </w:p>
+    <w:p/>
+    <w:p/>
+    <w:p/>
+    <w:p/>
+    <w:p/>
+    <w:p/>
+    <w:p/>
+    <w:p/>
+    <w:p/>
+    <w:p/>
+    <w:p/>
+    <w:p/>
+    <w:p/>
+    <w:p/>
+    <w:p>
+      <w:pPr>
+        <w:jc w:val="center"/>
+        <w:rPr>
+          <w:b/>
+        </w:rPr>
+      </w:pPr>
+      <w:r>
+        <w:rPr>
+          <w:b/>
+        </w:rPr>
+        <w:lastRenderedPageBreak/>
+        <w:t>4.13</w:t>
+      </w:r>
+    </w:p>
+    <w:p>
+      <w:r>
+        <w:rPr>
+          <w:noProof/>
+          <w:lang w:eastAsia="es-ES"/>
+        </w:rPr>
+        <w:drawing>
+          <wp:inline distT="0" distB="0" distL="0" distR="0" wp14:anchorId="1B84737C" wp14:editId="434F0FBF">
+            <wp:extent cx="5400040" cy="6348730"/>
+            <wp:effectExtent l="0" t="0" r="0" b="0"/>
+            <wp:docPr id="13" name="Imagen 13"/>
+            <wp:cNvGraphicFramePr>
+              <a:graphicFrameLocks xmlns:a="http://schemas.openxmlformats.org/drawingml/2006/main" noChangeAspect="1"/>
+            </wp:cNvGraphicFramePr>
+            <a:graphic xmlns:a="http://schemas.openxmlformats.org/drawingml/2006/main">
+              <a:graphicData uri="http://schemas.openxmlformats.org/drawingml/2006/picture">
+                <pic:pic xmlns:pic="http://schemas.openxmlformats.org/drawingml/2006/picture">
+                  <pic:nvPicPr>
+                    <pic:cNvPr id="1" name=""/>
+                    <pic:cNvPicPr/>
+                  </pic:nvPicPr>
+                  <pic:blipFill>
+                    <a:blip r:embed="rId24"/>
+                    <a:stretch>
+                      <a:fillRect/>
+                    </a:stretch>
+                  </pic:blipFill>
+                  <pic:spPr>
+                    <a:xfrm>
+                      <a:off x="0" y="0"/>
+                      <a:ext cx="5400040" cy="6348730"/>
+                    </a:xfrm>
+                    <a:prstGeom prst="rect">
+                      <a:avLst/>
+                    </a:prstGeom>
+                  </pic:spPr>
+                </pic:pic>
+              </a:graphicData>
+            </a:graphic>
+          </wp:inline>
+        </w:drawing>
+      </w:r>
+    </w:p>
+    <w:p>
+      <w:r>
+        <w:t>Actualización del 4.13</w:t>
+      </w:r>
+    </w:p>
+    <w:p>
+      <w:r>
+        <w:rPr>
+          <w:noProof/>
+          <w:lang w:eastAsia="es-ES"/>
+        </w:rPr>
+        <w:lastRenderedPageBreak/>
+        <w:drawing>
+          <wp:inline distT="0" distB="0" distL="0" distR="0" wp14:anchorId="4B1BF8F7" wp14:editId="0B2AE8C3">
+            <wp:extent cx="5400040" cy="4754880"/>
+            <wp:effectExtent l="0" t="0" r="0" b="7620"/>
+            <wp:docPr id="14" name="Imagen 14"/>
+            <wp:cNvGraphicFramePr>
+              <a:graphicFrameLocks xmlns:a="http://schemas.openxmlformats.org/drawingml/2006/main" noChangeAspect="1"/>
+            </wp:cNvGraphicFramePr>
+            <a:graphic xmlns:a="http://schemas.openxmlformats.org/drawingml/2006/main">
+              <a:graphicData uri="http://schemas.openxmlformats.org/drawingml/2006/picture">
+                <pic:pic xmlns:pic="http://schemas.openxmlformats.org/drawingml/2006/picture">
+                  <pic:nvPicPr>
+                    <pic:cNvPr id="1" name=""/>
+                    <pic:cNvPicPr/>
+                  </pic:nvPicPr>
+                  <pic:blipFill>
+                    <a:blip r:embed="rId25"/>
+                    <a:stretch>
+                      <a:fillRect/>
+                    </a:stretch>
+                  </pic:blipFill>
+                  <pic:spPr>
+                    <a:xfrm>
+                      <a:off x="0" y="0"/>
+                      <a:ext cx="5400040" cy="4754880"/>
+                    </a:xfrm>
+                    <a:prstGeom prst="rect">
+                      <a:avLst/>
+                    </a:prstGeom>
+                  </pic:spPr>
+                </pic:pic>
+              </a:graphicData>
+            </a:graphic>
+          </wp:inline>
+        </w:drawing>
+      </w:r>
+    </w:p>
+    <w:p/>
+    <w:p/>
     <w:sectPr>
       <w:pgSz w:w="11906" w:h="16838"/>
       <w:pgMar w:top="1417" w:right="1701" w:bottom="1417" w:left="1701" w:header="708" w:footer="708" w:gutter="0"/>
@@ -1508,6 +1758,29 @@
     <w:semiHidden/>
     <w:unhideWhenUsed/>
   </w:style>
+  <w:style w:type="character" w:styleId="Hipervnculo">
+    <w:name w:val="Hyperlink"/>
+    <w:basedOn w:val="Fuentedeprrafopredeter"/>
+    <w:uiPriority w:val="99"/>
+    <w:unhideWhenUsed/>
+    <w:rsid w:val="00D7253C"/>
+    <w:rPr>
+      <w:color w:val="0563C1" w:themeColor="hyperlink"/>
+      <w:u w:val="single"/>
+    </w:rPr>
+  </w:style>
+  <w:style w:type="character" w:styleId="Hipervnculovisitado">
+    <w:name w:val="FollowedHyperlink"/>
+    <w:basedOn w:val="Fuentedeprrafopredeter"/>
+    <w:uiPriority w:val="99"/>
+    <w:semiHidden/>
+    <w:unhideWhenUsed/>
+    <w:rsid w:val="00D7253C"/>
+    <w:rPr>
+      <w:color w:val="954F72" w:themeColor="followedHyperlink"/>
+      <w:u w:val="single"/>
+    </w:rPr>
+  </w:style>
 </w:styles>
 </file>
 

</xml_diff>